<commit_message>
added create tag functionality
</commit_message>
<xml_diff>
--- a/data/how-to.docx
+++ b/data/how-to.docx
@@ -48,23 +48,7 @@
     </w:p>
     <w:p>
       <w:r>
-        <w:t xml:space="preserve">A complementary tool that many uses with the </w:t>
-      </w:r>
-      <w:proofErr w:type="spellStart"/>
-      <w:r>
-        <w:t>TwinSoft</w:t>
-      </w:r>
-      <w:proofErr w:type="spellEnd"/>
-      <w:r>
-        <w:t xml:space="preserve"> programming environment is the import/export tool. It reads and writes xml files used to import tags into </w:t>
-      </w:r>
-      <w:proofErr w:type="spellStart"/>
-      <w:r>
-        <w:t>TwinSoft</w:t>
-      </w:r>
-      <w:proofErr w:type="spellEnd"/>
-      <w:r>
-        <w:t>. The files when edited in Excel, remains a time consuming and error prone process. The alternative is to use the CRUD functional and becomes and point and click exercise.</w:t>
+        <w:t>A complementary tool that many uses with the TwinSoft programming environment is the import/export tool. It reads and writes xml files used to import tags into TwinSoft. The files when edited in Excel, remains a time consuming and error prone process. The alternative is to use the CRUD functional and becomes and point and click exercise.</w:t>
       </w:r>
     </w:p>
     <w:p>
@@ -94,53 +78,21 @@
         <w:t xml:space="preserve">There was not a use case at this point given that most of the work was done using </w:t>
       </w:r>
       <w:hyperlink r:id="rId8" w:history="1">
-        <w:proofErr w:type="spellStart"/>
         <w:r>
           <w:rPr>
             <w:rStyle w:val="Hyperlink"/>
           </w:rPr>
-          <w:t>Servelec</w:t>
-        </w:r>
-        <w:proofErr w:type="spellEnd"/>
-        <w:r>
-          <w:rPr>
-            <w:rStyle w:val="Hyperlink"/>
-          </w:rPr>
-          <w:t xml:space="preserve"> TG2/LT2</w:t>
+          <w:t>Servelec TG2/LT2</w:t>
         </w:r>
       </w:hyperlink>
       <w:r>
-        <w:t xml:space="preserve"> RTUs and the tool ended up being </w:t>
-      </w:r>
-      <w:proofErr w:type="spellStart"/>
-      <w:r>
-        <w:t>TwinSoft</w:t>
-      </w:r>
-      <w:proofErr w:type="spellEnd"/>
-      <w:r>
-        <w:t xml:space="preserve"> centric.</w:t>
+        <w:t xml:space="preserve"> RTUs and the tool ended up being TwinSoft centric.</w:t>
       </w:r>
     </w:p>
     <w:p/>
     <w:p>
       <w:r>
-        <w:t xml:space="preserve">The XML file created from the </w:t>
-      </w:r>
-      <w:proofErr w:type="spellStart"/>
-      <w:r>
-        <w:t>TwinSoft</w:t>
-      </w:r>
-      <w:proofErr w:type="spellEnd"/>
-      <w:r>
-        <w:t xml:space="preserve"> Import-Export tool contains 23 columns for each tag. </w:t>
-      </w:r>
-      <w:proofErr w:type="gramStart"/>
-      <w:r>
-        <w:t>An</w:t>
-      </w:r>
-      <w:proofErr w:type="gramEnd"/>
-      <w:r>
-        <w:t xml:space="preserve"> subset of columns is shown below. What is required and how to fill them is outside of the scope of this document and it the help tools satisfy those requirements. </w:t>
+        <w:t xml:space="preserve">The XML file created from the TwinSoft Import-Export tool contains 23 columns for each tag. An subset of columns is shown below. What is required and how to fill them is outside of the scope of this document and it the help tools satisfy those requirements. </w:t>
       </w:r>
     </w:p>
     <w:p/>
@@ -195,15 +147,7 @@
     <w:p>
       <w:r>
         <w:lastRenderedPageBreak/>
-        <w:t xml:space="preserve">Back to our building scenario. A potential Tag Group structure in </w:t>
-      </w:r>
-      <w:proofErr w:type="spellStart"/>
-      <w:r>
-        <w:t>TwinSoft</w:t>
-      </w:r>
-      <w:proofErr w:type="spellEnd"/>
-      <w:r>
-        <w:t xml:space="preserve"> is shown below:</w:t>
+        <w:t>Back to our building scenario. A potential Tag Group structure in TwinSoft is shown below:</w:t>
       </w:r>
     </w:p>
     <w:p>
@@ -313,6 +257,9 @@
     <w:p/>
     <w:p>
       <w:r>
+        <w:rPr>
+          <w:noProof/>
+        </w:rPr>
         <w:drawing>
           <wp:inline distT="0" distB="0" distL="0" distR="0" wp14:anchorId="6565F9A3" wp14:editId="1426CA25">
             <wp:extent cx="2286000" cy="1797050"/>
@@ -525,24 +472,11 @@
             <w:tcW w:w="7795" w:type="dxa"/>
           </w:tcPr>
           <w:p>
-            <w:proofErr w:type="spellStart"/>
-            <w:r>
-              <w:t>TwinSoft</w:t>
-            </w:r>
-            <w:proofErr w:type="spellEnd"/>
-            <w:r>
-              <w:t xml:space="preserve"> scripting</w:t>
-            </w:r>
-            <w:r>
-              <w:t xml:space="preserve"> file containing tags along with script value</w:t>
-            </w:r>
-            <w:proofErr w:type="gramStart"/>
-            <w:r>
-              <w:t>. .</w:t>
-            </w:r>
-            <w:proofErr w:type="gramEnd"/>
-            <w:r>
-              <w:t xml:space="preserve"> -9999 if no initialization required Not implemented</w:t>
+            <w:r>
+              <w:t>TwinSoft scripting</w:t>
+            </w:r>
+            <w:r>
+              <w:t xml:space="preserve"> file containing tags along with script value. . -9999 if no initialization required Not implemented</w:t>
             </w:r>
           </w:p>
         </w:tc>
@@ -613,13 +547,8 @@
           </w:tcPr>
           <w:p>
             <w:r>
-              <w:t xml:space="preserve">Memory ID representing one more group </w:t>
-            </w:r>
-            <w:proofErr w:type="gramStart"/>
-            <w:r>
-              <w:t>folders</w:t>
-            </w:r>
-            <w:proofErr w:type="gramEnd"/>
+              <w:t>Memory ID representing one more group folders</w:t>
+            </w:r>
           </w:p>
         </w:tc>
       </w:tr>
@@ -711,24 +640,11 @@
             <w:tcW w:w="7795" w:type="dxa"/>
           </w:tcPr>
           <w:p>
-            <w:proofErr w:type="spellStart"/>
-            <w:r>
-              <w:t>TwinSoft</w:t>
-            </w:r>
-            <w:proofErr w:type="spellEnd"/>
-            <w:r>
-              <w:t xml:space="preserve"> Format </w:t>
-            </w:r>
-            <w:r>
-              <w:t>BOOL -&gt; DIGITAL/FALSE, FLOAT -&gt; FLOAT/TRUE, UINT16-&gt;16</w:t>
-            </w:r>
-            <w:proofErr w:type="gramStart"/>
-            <w:r>
-              <w:t>BITS,FALSE</w:t>
-            </w:r>
-            <w:proofErr w:type="gramEnd"/>
-            <w:r>
-              <w:t xml:space="preserve">, </w:t>
+            <w:r>
+              <w:t xml:space="preserve">TwinSoft Format </w:t>
+            </w:r>
+            <w:r>
+              <w:t xml:space="preserve">BOOL -&gt; DIGITAL/FALSE, FLOAT -&gt; FLOAT/TRUE, UINT16-&gt;16BITS,FALSE, </w:t>
             </w:r>
             <w:r>
               <w:t>INT16-&gt;16BITS,TRUE, UINT32-&gt;32BITS,FALSE, INT32-&gt;16BITS,TRUE, UINT8-&gt;8BITS,FALSE,</w:t>
@@ -752,13 +668,8 @@
             <w:tcW w:w="7795" w:type="dxa"/>
           </w:tcPr>
           <w:p>
-            <w:proofErr w:type="spellStart"/>
-            <w:r>
-              <w:t>Twinsoft</w:t>
-            </w:r>
-            <w:proofErr w:type="spellEnd"/>
-            <w:r>
-              <w:t xml:space="preserve"> Signed TRUE | FALSE</w:t>
+            <w:r>
+              <w:t>Twinsoft Signed TRUE | FALSE</w:t>
             </w:r>
           </w:p>
         </w:tc>
@@ -844,21 +755,13 @@
           </w:tcPr>
           <w:p>
             <w:r>
-              <w:t xml:space="preserve">BASE for a single Tag Definition, GENERATE for tag generated from a template, MAP group to memory map relationship, one to one or one to many, IGNORE </w:t>
-            </w:r>
-            <w:proofErr w:type="spellStart"/>
-            <w:r>
-              <w:t>i</w:t>
+              <w:t>BASE for a single Tag Definition, GENERATE for tag generated from a template, MAP group to memory map relationship, one to one or one to many, IGNORE i</w:t>
             </w:r>
             <w:r>
               <w:t>gn</w:t>
             </w:r>
             <w:r>
-              <w:t>ore</w:t>
-            </w:r>
-            <w:proofErr w:type="spellEnd"/>
-            <w:r>
-              <w:t xml:space="preserve"> entry</w:t>
+              <w:t>ore entry</w:t>
             </w:r>
           </w:p>
         </w:tc>
@@ -967,13 +870,8 @@
             <w:tcW w:w="7795" w:type="dxa"/>
           </w:tcPr>
           <w:p>
-            <w:proofErr w:type="spellStart"/>
-            <w:r>
-              <w:t>TwinSoft</w:t>
-            </w:r>
-            <w:proofErr w:type="spellEnd"/>
-            <w:r>
-              <w:t xml:space="preserve"> group for the given tag</w:t>
+            <w:r>
+              <w:t>TwinSoft group for the given tag</w:t>
             </w:r>
           </w:p>
         </w:tc>
@@ -1571,15 +1469,7 @@
     <w:p/>
     <w:p>
       <w:r>
-        <w:t xml:space="preserve">Which states tag HS_166 seeds a set of HOA template generated tags to be stored under the </w:t>
-      </w:r>
-      <w:proofErr w:type="spellStart"/>
-      <w:r>
-        <w:t>TwinSoft</w:t>
-      </w:r>
-      <w:proofErr w:type="spellEnd"/>
-      <w:r>
-        <w:t xml:space="preserve"> group CHAMBER </w:t>
+        <w:t xml:space="preserve">Which states tag HS_166 seeds a set of HOA template generated tags to be stored under the TwinSoft group CHAMBER </w:t>
       </w:r>
       <w:r>
         <w:t>1</w:t>
@@ -1934,25 +1824,7 @@
                 <w:color w:val="000000"/>
                 <w:lang w:eastAsia="en-CA"/>
               </w:rPr>
-              <w:t>HOA STATE (H=</w:t>
-            </w:r>
-            <w:proofErr w:type="gramStart"/>
-            <w:r>
-              <w:rPr>
-                <w:rFonts w:ascii="Calibri" w:eastAsia="Times New Roman" w:hAnsi="Calibri" w:cs="Calibri"/>
-                <w:color w:val="000000"/>
-                <w:lang w:eastAsia="en-CA"/>
-              </w:rPr>
-              <w:t>1,A</w:t>
-            </w:r>
-            <w:proofErr w:type="gramEnd"/>
-            <w:r>
-              <w:rPr>
-                <w:rFonts w:ascii="Calibri" w:eastAsia="Times New Roman" w:hAnsi="Calibri" w:cs="Calibri"/>
-                <w:color w:val="000000"/>
-                <w:lang w:eastAsia="en-CA"/>
-              </w:rPr>
-              <w:t>=2,O=0)</w:t>
+              <w:t>HOA STATE (H=1,A=2,O=0)</w:t>
             </w:r>
           </w:p>
         </w:tc>
@@ -2711,15 +2583,7 @@
     </w:p>
     <w:p>
       <w:r>
-        <w:t xml:space="preserve">Note the </w:t>
-      </w:r>
-      <w:proofErr w:type="spellStart"/>
-      <w:r>
-        <w:t>wildchard</w:t>
-      </w:r>
-      <w:proofErr w:type="spellEnd"/>
-      <w:r>
-        <w:t xml:space="preserve"> character </w:t>
+        <w:t xml:space="preserve">Note the wildchard character </w:t>
       </w:r>
       <w:r>
         <w:t xml:space="preserve">* </w:t>
@@ -2794,25 +2658,7 @@
           <w:color w:val="000000"/>
           <w:lang w:eastAsia="en-CA"/>
         </w:rPr>
-        <w:t>HOA STATE (H=</w:t>
-      </w:r>
-      <w:proofErr w:type="gramStart"/>
-      <w:r>
-        <w:rPr>
-          <w:rFonts w:ascii="Calibri" w:eastAsia="Times New Roman" w:hAnsi="Calibri" w:cs="Calibri"/>
-          <w:color w:val="000000"/>
-          <w:lang w:eastAsia="en-CA"/>
-        </w:rPr>
-        <w:t>1,A</w:t>
-      </w:r>
-      <w:proofErr w:type="gramEnd"/>
-      <w:r>
-        <w:rPr>
-          <w:rFonts w:ascii="Calibri" w:eastAsia="Times New Roman" w:hAnsi="Calibri" w:cs="Calibri"/>
-          <w:color w:val="000000"/>
-          <w:lang w:eastAsia="en-CA"/>
-        </w:rPr>
-        <w:t>=2,O=0)</w:t>
+        <w:t>HOA STATE (H=1,A=2,O=0)</w:t>
       </w:r>
       <w:r>
         <w:rPr>
@@ -4604,15 +4450,7 @@
         <w:t>?</w:t>
       </w:r>
       <w:r>
-        <w:t xml:space="preserve"> Larger projects require thinking about Modbus addresses at least when it comes to using </w:t>
-      </w:r>
-      <w:proofErr w:type="spellStart"/>
-      <w:r>
-        <w:t>TwinSoft</w:t>
-      </w:r>
-      <w:proofErr w:type="spellEnd"/>
-      <w:r>
-        <w:t>.</w:t>
+        <w:t xml:space="preserve"> Larger projects require thinking about Modbus addresses at least when it comes to using TwinSoft.</w:t>
       </w:r>
       <w:r>
         <w:t xml:space="preserve"> </w:t>
@@ -4906,29 +4744,7 @@
                 <w:szCs w:val="20"/>
                 <w:lang w:eastAsia="en-CA"/>
               </w:rPr>
-              <w:t>(H=</w:t>
-            </w:r>
-            <w:proofErr w:type="gramStart"/>
-            <w:r>
-              <w:rPr>
-                <w:rFonts w:ascii="Calibri" w:eastAsia="Times New Roman" w:hAnsi="Calibri" w:cs="Calibri"/>
-                <w:color w:val="000000"/>
-                <w:sz w:val="20"/>
-                <w:szCs w:val="20"/>
-                <w:lang w:eastAsia="en-CA"/>
-              </w:rPr>
-              <w:t>1,A</w:t>
-            </w:r>
-            <w:proofErr w:type="gramEnd"/>
-            <w:r>
-              <w:rPr>
-                <w:rFonts w:ascii="Calibri" w:eastAsia="Times New Roman" w:hAnsi="Calibri" w:cs="Calibri"/>
-                <w:color w:val="000000"/>
-                <w:sz w:val="20"/>
-                <w:szCs w:val="20"/>
-                <w:lang w:eastAsia="en-CA"/>
-              </w:rPr>
-              <w:t>=2,O=0)</w:t>
+              <w:t>(H=1,A=2,O=0)</w:t>
             </w:r>
           </w:p>
         </w:tc>
@@ -5766,29 +5582,7 @@
                 <w:szCs w:val="20"/>
                 <w:lang w:eastAsia="en-CA"/>
               </w:rPr>
-              <w:t>(H=</w:t>
-            </w:r>
-            <w:proofErr w:type="gramStart"/>
-            <w:r>
-              <w:rPr>
-                <w:rFonts w:ascii="Calibri" w:eastAsia="Times New Roman" w:hAnsi="Calibri" w:cs="Calibri"/>
-                <w:color w:val="000000"/>
-                <w:sz w:val="20"/>
-                <w:szCs w:val="20"/>
-                <w:lang w:eastAsia="en-CA"/>
-              </w:rPr>
-              <w:t>1,A</w:t>
-            </w:r>
-            <w:proofErr w:type="gramEnd"/>
-            <w:r>
-              <w:rPr>
-                <w:rFonts w:ascii="Calibri" w:eastAsia="Times New Roman" w:hAnsi="Calibri" w:cs="Calibri"/>
-                <w:color w:val="000000"/>
-                <w:sz w:val="20"/>
-                <w:szCs w:val="20"/>
-                <w:lang w:eastAsia="en-CA"/>
-              </w:rPr>
-              <w:t>=2,O=0)</w:t>
+              <w:t>(H=1,A=2,O=0)</w:t>
             </w:r>
           </w:p>
         </w:tc>
@@ -6460,29 +6254,7 @@
                 <w:szCs w:val="20"/>
                 <w:lang w:eastAsia="en-CA"/>
               </w:rPr>
-              <w:t>(H=</w:t>
-            </w:r>
-            <w:proofErr w:type="gramStart"/>
-            <w:r>
-              <w:rPr>
-                <w:rFonts w:ascii="Calibri" w:eastAsia="Times New Roman" w:hAnsi="Calibri" w:cs="Calibri"/>
-                <w:color w:val="000000"/>
-                <w:sz w:val="20"/>
-                <w:szCs w:val="20"/>
-                <w:lang w:eastAsia="en-CA"/>
-              </w:rPr>
-              <w:t>1,A</w:t>
-            </w:r>
-            <w:proofErr w:type="gramEnd"/>
-            <w:r>
-              <w:rPr>
-                <w:rFonts w:ascii="Calibri" w:eastAsia="Times New Roman" w:hAnsi="Calibri" w:cs="Calibri"/>
-                <w:color w:val="000000"/>
-                <w:sz w:val="20"/>
-                <w:szCs w:val="20"/>
-                <w:lang w:eastAsia="en-CA"/>
-              </w:rPr>
-              <w:t>=2,O=0)</w:t>
+              <w:t>(H=1,A=2,O=0)</w:t>
             </w:r>
           </w:p>
         </w:tc>
@@ -7061,41 +6833,17 @@
     <w:p/>
     <w:p>
       <w:r>
-        <w:t xml:space="preserve">What if we generated 21 tags HS_166* to HS_186*? Each HOA template has 3 BOOL types which would require 21 tags * 3 </w:t>
-      </w:r>
-      <w:proofErr w:type="gramStart"/>
-      <w:r>
-        <w:t>BOOLs  =</w:t>
-      </w:r>
-      <w:proofErr w:type="gramEnd"/>
-      <w:r>
-        <w:t xml:space="preserve"> 63 contiguous BOOL addresses. Our MEMORY_MAP allocated 60 BOOLS starting at 1500. The helper tool would flag this from which we would have to increase our memory map allocation.</w:t>
+        <w:t>What if we generated 21 tags HS_166* to HS_186*? Each HOA template has 3 BOOL types which would require 21 tags * 3 BOOLs  = 63 contiguous BOOL addresses. Our MEMORY_MAP allocated 60 BOOLS starting at 1500. The helper tool would flag this from which we would have to increase our memory map allocation.</w:t>
       </w:r>
     </w:p>
     <w:p>
       <w:r>
-        <w:t xml:space="preserve">When this is done, one can import the generated tags using the </w:t>
-      </w:r>
-      <w:proofErr w:type="spellStart"/>
-      <w:r>
-        <w:t>Twinsoft</w:t>
-      </w:r>
-      <w:proofErr w:type="spellEnd"/>
-      <w:r>
-        <w:t xml:space="preserve"> Import/Export tool.  </w:t>
+        <w:t xml:space="preserve">When this is done, one can import the generated tags using the Twinsoft Import/Export tool.  </w:t>
       </w:r>
     </w:p>
     <w:p>
       <w:r>
-        <w:t xml:space="preserve">Assume that HS_166* and HS_167* generated tags now reside in </w:t>
-      </w:r>
-      <w:proofErr w:type="spellStart"/>
-      <w:r>
-        <w:t>TwinSoft</w:t>
-      </w:r>
-      <w:proofErr w:type="spellEnd"/>
-      <w:r>
-        <w:t xml:space="preserve"> and re-exported, and the user generates HS_168*? </w:t>
+        <w:t xml:space="preserve">Assume that HS_166* and HS_167* generated tags now reside in TwinSoft and re-exported, and the user generates HS_168*? </w:t>
       </w:r>
       <w:r>
         <w:t>The helper tool</w:t>
@@ -7130,13 +6878,7 @@
         <w:pStyle w:val="Heading4"/>
       </w:pPr>
       <w:r>
-        <w:t>CLASS</w:t>
-      </w:r>
-      <w:r>
-        <w:t xml:space="preserve"> = </w:t>
-      </w:r>
-      <w:r>
-        <w:t>MAP</w:t>
+        <w:t>CLASS = MAP</w:t>
       </w:r>
     </w:p>
     <w:p>
@@ -7611,15 +7353,7 @@
     <w:p/>
     <w:p>
       <w:r>
-        <w:t xml:space="preserve">This states, </w:t>
-      </w:r>
-      <w:proofErr w:type="spellStart"/>
-      <w:r>
-        <w:t>TwinSoft</w:t>
-      </w:r>
-      <w:proofErr w:type="spellEnd"/>
-      <w:r>
-        <w:t xml:space="preserve"> Group CHAMBER 1\TIMER and HOA </w:t>
+        <w:t xml:space="preserve">This states, TwinSoft Group CHAMBER 1\TIMER and HOA </w:t>
       </w:r>
       <w:r>
         <w:t>reference</w:t>
@@ -7631,15 +7365,7 @@
         <w:t>in place</w:t>
       </w:r>
       <w:r>
-        <w:t xml:space="preserve">, the calculated Modbus address would revert to 1500 rather than the next available one in the </w:t>
-      </w:r>
-      <w:proofErr w:type="spellStart"/>
-      <w:r>
-        <w:t>TwinSoft</w:t>
-      </w:r>
-      <w:proofErr w:type="spellEnd"/>
-      <w:r>
-        <w:t xml:space="preserve"> export file. </w:t>
+        <w:t xml:space="preserve">, the calculated Modbus address would revert to 1500 rather than the next available one in the TwinSoft export file. </w:t>
       </w:r>
     </w:p>
     <w:p>
@@ -7652,15 +7378,7 @@
     </w:p>
     <w:p>
       <w:r>
-        <w:t xml:space="preserve">Any TAGS Sheet entry with Class set to IGNORE will not be processes by </w:t>
-      </w:r>
-      <w:proofErr w:type="spellStart"/>
-      <w:r>
-        <w:t>tag_importer</w:t>
-      </w:r>
-      <w:proofErr w:type="spellEnd"/>
-      <w:r>
-        <w:t xml:space="preserve">. </w:t>
+        <w:t xml:space="preserve">Any TAGS Sheet entry with Class set to IGNORE will not be processes by tag_importer. </w:t>
       </w:r>
     </w:p>
     <w:p/>
@@ -7676,28 +7394,30 @@
     <w:p/>
     <w:p>
       <w:r>
-        <w:t xml:space="preserve">Creating one or more tags is achieved by either the using </w:t>
-      </w:r>
-      <w:proofErr w:type="spellStart"/>
-      <w:r>
-        <w:t>TwinSoft</w:t>
-      </w:r>
-      <w:proofErr w:type="spellEnd"/>
-      <w:r>
-        <w:t xml:space="preserve"> UI, editing the </w:t>
-      </w:r>
-      <w:proofErr w:type="spellStart"/>
-      <w:r>
-        <w:t>TwinSoft</w:t>
-      </w:r>
-      <w:proofErr w:type="spellEnd"/>
-      <w:r>
-        <w:t xml:space="preserve"> Export file, or via the following approach. Depending on the context, one may be more convenient than the other.</w:t>
+        <w:t>Creating one or more tags is achieved by either the using TwinSoft UI, editing the TwinSoft Export file, or via the following approach. Depending on the context, one may be more convenient than the other.</w:t>
       </w:r>
     </w:p>
     <w:p>
       <w:r>
-        <w:t>Creating a tag via the TAGS sheet method, requires entry of CLASS=BASE where a typical entry could be as follows.</w:t>
+        <w:t xml:space="preserve">Creating a tag via the TAGS sheet method, requires </w:t>
+      </w:r>
+      <w:r>
+        <w:t xml:space="preserve">one or more </w:t>
+      </w:r>
+      <w:r>
+        <w:t>entr</w:t>
+      </w:r>
+      <w:r>
+        <w:t>ies</w:t>
+      </w:r>
+      <w:r>
+        <w:t xml:space="preserve"> of CLASS=BASE where a typical </w:t>
+      </w:r>
+      <w:r>
+        <w:t>row</w:t>
+      </w:r>
+      <w:r>
+        <w:t xml:space="preserve"> could be as follows.</w:t>
       </w:r>
     </w:p>
     <w:tbl>
@@ -8573,13 +8293,8 @@
             <w:tcW w:w="7795" w:type="dxa"/>
           </w:tcPr>
           <w:p>
-            <w:proofErr w:type="spellStart"/>
-            <w:r>
-              <w:t>TwinSoft</w:t>
-            </w:r>
-            <w:proofErr w:type="spellEnd"/>
-            <w:r>
-              <w:t xml:space="preserve"> group for the given tag</w:t>
+            <w:r>
+              <w:t>TwinSoft group for the given tag</w:t>
             </w:r>
           </w:p>
         </w:tc>
@@ -8624,6 +8339,9 @@
           <w:p>
             <w:r>
               <w:t xml:space="preserve">If left blank, will use the next available address for the give type as per MEMORY_MAP. If given a value, will be assigned this address, if it still falls in the MEMORY_MAP. </w:t>
+            </w:r>
+            <w:r>
+              <w:t xml:space="preserve"> NOT IMPLEMENTED</w:t>
             </w:r>
           </w:p>
         </w:tc>
@@ -8683,23 +8401,7 @@
         </w:numPr>
       </w:pPr>
       <w:r>
-        <w:t xml:space="preserve">Create a placeholder folder e.g. </w:t>
-      </w:r>
-      <w:proofErr w:type="spellStart"/>
-      <w:r>
-        <w:t>deleteme</w:t>
-      </w:r>
-      <w:proofErr w:type="spellEnd"/>
-      <w:r>
-        <w:t xml:space="preserve"> and a tag inside it of any type with a </w:t>
-      </w:r>
-      <w:proofErr w:type="spellStart"/>
-      <w:r>
-        <w:t>modbus</w:t>
-      </w:r>
-      <w:proofErr w:type="spellEnd"/>
-      <w:r>
-        <w:t xml:space="preserve"> address that is not in the targeting range.</w:t>
+        <w:t>Create a placeholder folder e.g. deleteme and a tag inside it of any type with a modbus address that is not in the targeting range.</w:t>
       </w:r>
     </w:p>
     <w:p>
@@ -8786,29 +8488,71 @@
       </w:r>
     </w:p>
     <w:p>
+      <w:pPr>
+        <w:pStyle w:val="ListParagraph"/>
+        <w:numPr>
+          <w:ilvl w:val="0"/>
+          <w:numId w:val="3"/>
+        </w:numPr>
+      </w:pPr>
       <w:r>
         <w:t>Python 3.7.5 +</w:t>
       </w:r>
     </w:p>
     <w:p>
+      <w:pPr>
+        <w:pStyle w:val="ListParagraph"/>
+        <w:numPr>
+          <w:ilvl w:val="0"/>
+          <w:numId w:val="3"/>
+        </w:numPr>
+      </w:pPr>
       <w:r>
         <w:t xml:space="preserve">Pandas </w:t>
+      </w:r>
+      <w:r>
+        <w:t xml:space="preserve"> 1.0.1</w:t>
+      </w:r>
+      <w:r>
+        <w:t>+</w:t>
       </w:r>
     </w:p>
     <w:p>
-      <w:r>
-        <w:t>import pandas as pd</w:t>
+      <w:pPr>
+        <w:pStyle w:val="ListParagraph"/>
+        <w:numPr>
+          <w:ilvl w:val="0"/>
+          <w:numId w:val="3"/>
+        </w:numPr>
+      </w:pPr>
+      <w:r>
+        <w:t>Click 7.1.1+</w:t>
       </w:r>
     </w:p>
     <w:p>
-      <w:r>
-        <w:t xml:space="preserve">#import </w:t>
-      </w:r>
-      <w:proofErr w:type="spellStart"/>
-      <w:r>
-        <w:t>argparse</w:t>
-      </w:r>
-      <w:proofErr w:type="spellEnd"/>
+      <w:pPr>
+        <w:pStyle w:val="ListParagraph"/>
+        <w:numPr>
+          <w:ilvl w:val="0"/>
+          <w:numId w:val="3"/>
+        </w:numPr>
+      </w:pPr>
+      <w:r>
+        <w:t>Numpy 1.17.3+</w:t>
+      </w:r>
+    </w:p>
+    <w:p/>
+    <w:p/>
+    <w:p/>
+    <w:p>
+      <w:r>
+        <w:t>import pandas as pd</w:t>
+      </w:r>
+    </w:p>
+    <w:p>
+      <w:r>
+        <w:t>#import argparse</w:t>
+      </w:r>
     </w:p>
     <w:p>
       <w:r>
@@ -8823,13 +8567,8 @@
     <w:p/>
     <w:p>
       <w:r>
-        <w:t xml:space="preserve">import </w:t>
-      </w:r>
-      <w:proofErr w:type="gramStart"/>
-      <w:r>
-        <w:t>click</w:t>
-      </w:r>
-      <w:proofErr w:type="gramEnd"/>
+        <w:t>import click</w:t>
+      </w:r>
     </w:p>
     <w:p>
       <w:pPr>
@@ -8993,6 +8732,119 @@
     </w:lvl>
   </w:abstractNum>
   <w:abstractNum w:abstractNumId="1" w15:restartNumberingAfterBreak="0">
+    <w:nsid w:val="135A13AE"/>
+    <w:multiLevelType w:val="hybridMultilevel"/>
+    <w:tmpl w:val="6DACD832"/>
+    <w:lvl w:ilvl="0" w:tplc="10090001">
+      <w:start w:val="1"/>
+      <w:numFmt w:val="bullet"/>
+      <w:lvlText w:val=""/>
+      <w:lvlJc w:val="left"/>
+      <w:pPr>
+        <w:ind w:left="720" w:hanging="360"/>
+      </w:pPr>
+      <w:rPr>
+        <w:rFonts w:ascii="Symbol" w:hAnsi="Symbol" w:cs="Symbol" w:hint="default"/>
+      </w:rPr>
+    </w:lvl>
+    <w:lvl w:ilvl="1" w:tplc="10090003" w:tentative="1">
+      <w:start w:val="1"/>
+      <w:numFmt w:val="bullet"/>
+      <w:lvlText w:val="o"/>
+      <w:lvlJc w:val="left"/>
+      <w:pPr>
+        <w:ind w:left="1440" w:hanging="360"/>
+      </w:pPr>
+      <w:rPr>
+        <w:rFonts w:ascii="Courier New" w:hAnsi="Courier New" w:cs="Courier New" w:hint="default"/>
+      </w:rPr>
+    </w:lvl>
+    <w:lvl w:ilvl="2" w:tplc="10090005" w:tentative="1">
+      <w:start w:val="1"/>
+      <w:numFmt w:val="bullet"/>
+      <w:lvlText w:val=""/>
+      <w:lvlJc w:val="left"/>
+      <w:pPr>
+        <w:ind w:left="2160" w:hanging="360"/>
+      </w:pPr>
+      <w:rPr>
+        <w:rFonts w:ascii="Wingdings" w:hAnsi="Wingdings" w:cs="Wingdings" w:hint="default"/>
+      </w:rPr>
+    </w:lvl>
+    <w:lvl w:ilvl="3" w:tplc="10090001" w:tentative="1">
+      <w:start w:val="1"/>
+      <w:numFmt w:val="bullet"/>
+      <w:lvlText w:val=""/>
+      <w:lvlJc w:val="left"/>
+      <w:pPr>
+        <w:ind w:left="2880" w:hanging="360"/>
+      </w:pPr>
+      <w:rPr>
+        <w:rFonts w:ascii="Symbol" w:hAnsi="Symbol" w:cs="Symbol" w:hint="default"/>
+      </w:rPr>
+    </w:lvl>
+    <w:lvl w:ilvl="4" w:tplc="10090003" w:tentative="1">
+      <w:start w:val="1"/>
+      <w:numFmt w:val="bullet"/>
+      <w:lvlText w:val="o"/>
+      <w:lvlJc w:val="left"/>
+      <w:pPr>
+        <w:ind w:left="3600" w:hanging="360"/>
+      </w:pPr>
+      <w:rPr>
+        <w:rFonts w:ascii="Courier New" w:hAnsi="Courier New" w:cs="Courier New" w:hint="default"/>
+      </w:rPr>
+    </w:lvl>
+    <w:lvl w:ilvl="5" w:tplc="10090005" w:tentative="1">
+      <w:start w:val="1"/>
+      <w:numFmt w:val="bullet"/>
+      <w:lvlText w:val=""/>
+      <w:lvlJc w:val="left"/>
+      <w:pPr>
+        <w:ind w:left="4320" w:hanging="360"/>
+      </w:pPr>
+      <w:rPr>
+        <w:rFonts w:ascii="Wingdings" w:hAnsi="Wingdings" w:cs="Wingdings" w:hint="default"/>
+      </w:rPr>
+    </w:lvl>
+    <w:lvl w:ilvl="6" w:tplc="10090001" w:tentative="1">
+      <w:start w:val="1"/>
+      <w:numFmt w:val="bullet"/>
+      <w:lvlText w:val=""/>
+      <w:lvlJc w:val="left"/>
+      <w:pPr>
+        <w:ind w:left="5040" w:hanging="360"/>
+      </w:pPr>
+      <w:rPr>
+        <w:rFonts w:ascii="Symbol" w:hAnsi="Symbol" w:cs="Symbol" w:hint="default"/>
+      </w:rPr>
+    </w:lvl>
+    <w:lvl w:ilvl="7" w:tplc="10090003" w:tentative="1">
+      <w:start w:val="1"/>
+      <w:numFmt w:val="bullet"/>
+      <w:lvlText w:val="o"/>
+      <w:lvlJc w:val="left"/>
+      <w:pPr>
+        <w:ind w:left="5760" w:hanging="360"/>
+      </w:pPr>
+      <w:rPr>
+        <w:rFonts w:ascii="Courier New" w:hAnsi="Courier New" w:cs="Courier New" w:hint="default"/>
+      </w:rPr>
+    </w:lvl>
+    <w:lvl w:ilvl="8" w:tplc="10090005" w:tentative="1">
+      <w:start w:val="1"/>
+      <w:numFmt w:val="bullet"/>
+      <w:lvlText w:val=""/>
+      <w:lvlJc w:val="left"/>
+      <w:pPr>
+        <w:ind w:left="6480" w:hanging="360"/>
+      </w:pPr>
+      <w:rPr>
+        <w:rFonts w:ascii="Wingdings" w:hAnsi="Wingdings" w:cs="Wingdings" w:hint="default"/>
+      </w:rPr>
+    </w:lvl>
+  </w:abstractNum>
+  <w:abstractNum w:abstractNumId="2" w15:restartNumberingAfterBreak="0">
     <w:nsid w:val="5B5F21B8"/>
     <w:multiLevelType w:val="hybridMultilevel"/>
     <w:tmpl w:val="6DF25D88"/>
@@ -9109,6 +8961,9 @@
     <w:abstractNumId w:val="0"/>
   </w:num>
   <w:num w:numId="2">
+    <w:abstractNumId w:val="2"/>
+  </w:num>
+  <w:num w:numId="3">
     <w:abstractNumId w:val="1"/>
   </w:num>
 </w:numbering>
@@ -10113,7 +9968,7 @@
 </file>
 
 <file path=customXml/itemProps1.xml><?xml version="1.0" encoding="utf-8"?>
-<ds:datastoreItem xmlns:ds="http://schemas.openxmlformats.org/officeDocument/2006/customXml" ds:itemID="{789BCCD7-700A-4A01-8EE8-38E387B7DA5A}">
+<ds:datastoreItem xmlns:ds="http://schemas.openxmlformats.org/officeDocument/2006/customXml" ds:itemID="{D714AC98-8E30-4A44-81B7-EB628D369860}">
   <ds:schemaRefs>
     <ds:schemaRef ds:uri="http://schemas.openxmlformats.org/officeDocument/2006/bibliography"/>
   </ds:schemaRefs>

</xml_diff>